<commit_message>
Mise à jour proposition mécanismes
</commit_message>
<xml_diff>
--- a/Docs/GDD/Proposition Mécanismes Jordan.docx
+++ b/Docs/GDD/Proposition Mécanismes Jordan.docx
@@ -32,15 +32,7 @@
         <w:t>Mur piégé : en passant sur une dalle, on active un mur piégé pivotant, qui nous inflige des</w:t>
       </w:r>
       <w:r>
-        <w:t xml:space="preserve"> dégâts et/ou nous fait reculer (exemple dessous dans </w:t>
-      </w:r>
-      <w:proofErr w:type="spellStart"/>
-      <w:r>
-        <w:t>Skyrim</w:t>
-      </w:r>
-      <w:proofErr w:type="spellEnd"/>
-      <w:r>
-        <w:t> : en marchant sur la dalle, le mur pivote et nous inflige des dégâts. On peut l’éviter en passant par un petit passage derrière).</w:t>
+        <w:t xml:space="preserve"> dégâts et/ou nous fait reculer (exemple dessous dans Skyrim : en marchant sur la dalle, le mur pivote et nous inflige des dégâts. On peut l’éviter en passant par un petit passage derrière).</w:t>
       </w:r>
       <w:r>
         <w:rPr>
@@ -100,6 +92,117 @@
       </w:pPr>
       <w:r>
         <w:t>Ascenseur : Une plateforme élévatrice activée par un interrupteur sur celle-ci. En l’activant, une porte se ferme, et le joueur est bloqué sur la plateforme pendant la montée/descente. Un monstre peut apparaitre sur la plateforme, et le joueur doit survivre à ses attaques avant d’arriver à l’étage.</w:t>
+      </w:r>
+    </w:p>
+    <w:p>
+      <w:pPr>
+        <w:pStyle w:val="Paragraphedeliste"/>
+      </w:pPr>
+    </w:p>
+    <w:p>
+      <w:pPr>
+        <w:pStyle w:val="Paragraphedeliste"/>
+        <w:numPr>
+          <w:ilvl w:val="0"/>
+          <w:numId w:val="1"/>
+        </w:numPr>
+      </w:pPr>
+      <w:r>
+        <w:t>Sol mouillé : conduit l’électricité, peut se combiner avec une attaque électrique et stun ou tuer des ennemis dessus.</w:t>
+      </w:r>
+    </w:p>
+    <w:p>
+      <w:pPr>
+        <w:pStyle w:val="Paragraphedeliste"/>
+      </w:pPr>
+    </w:p>
+    <w:p>
+      <w:pPr>
+        <w:pStyle w:val="Paragraphedeliste"/>
+        <w:numPr>
+          <w:ilvl w:val="0"/>
+          <w:numId w:val="1"/>
+        </w:numPr>
+      </w:pPr>
+      <w:r>
+        <w:t>Porte verrouillée : à ouvrir avec une clé que l’on récupère dans des coffres ou sur des ennemis.</w:t>
+      </w:r>
+    </w:p>
+    <w:p>
+      <w:pPr>
+        <w:pStyle w:val="Paragraphedeliste"/>
+      </w:pPr>
+    </w:p>
+    <w:p>
+      <w:pPr>
+        <w:pStyle w:val="Paragraphedeliste"/>
+        <w:numPr>
+          <w:ilvl w:val="0"/>
+          <w:numId w:val="1"/>
+        </w:numPr>
+      </w:pPr>
+      <w:r>
+        <w:lastRenderedPageBreak/>
+        <w:t>Découpeuse rotative : dans une salle fermée, le joueur doit se déplacer en évitant un bras découpeur tournant autour d’un axe central.</w:t>
+      </w:r>
+      <w:r>
+        <w:t xml:space="preserve"> </w:t>
+      </w:r>
+      <w:r>
+        <w:rPr>
+          <w:noProof/>
+        </w:rPr>
+        <w:drawing>
+          <wp:inline distT="0" distB="0" distL="0" distR="0">
+            <wp:extent cx="5760720" cy="3840480"/>
+            <wp:effectExtent l="0" t="0" r="0" b="7620"/>
+            <wp:docPr id="2" name="Image 2" descr="http://supergames.org/wp-content/uploads/2015/02/meltdown3.jpg"/>
+            <wp:cNvGraphicFramePr>
+              <a:graphicFrameLocks xmlns:a="http://schemas.openxmlformats.org/drawingml/2006/main" noChangeAspect="1"/>
+            </wp:cNvGraphicFramePr>
+            <a:graphic xmlns:a="http://schemas.openxmlformats.org/drawingml/2006/main">
+              <a:graphicData uri="http://schemas.openxmlformats.org/drawingml/2006/picture">
+                <pic:pic xmlns:pic="http://schemas.openxmlformats.org/drawingml/2006/picture">
+                  <pic:nvPicPr>
+                    <pic:cNvPr id="0" name="Picture 1" descr="http://supergames.org/wp-content/uploads/2015/02/meltdown3.jpg"/>
+                    <pic:cNvPicPr>
+                      <a:picLocks noChangeAspect="1" noChangeArrowheads="1"/>
+                    </pic:cNvPicPr>
+                  </pic:nvPicPr>
+                  <pic:blipFill>
+                    <a:blip r:embed="rId6">
+                      <a:extLst>
+                        <a:ext uri="{28A0092B-C50C-407E-A947-70E740481C1C}">
+                          <a14:useLocalDpi xmlns:a14="http://schemas.microsoft.com/office/drawing/2010/main" val="0"/>
+                        </a:ext>
+                      </a:extLst>
+                    </a:blip>
+                    <a:srcRect/>
+                    <a:stretch>
+                      <a:fillRect/>
+                    </a:stretch>
+                  </pic:blipFill>
+                  <pic:spPr bwMode="auto">
+                    <a:xfrm>
+                      <a:off x="0" y="0"/>
+                      <a:ext cx="5760720" cy="3840480"/>
+                    </a:xfrm>
+                    <a:prstGeom prst="rect">
+                      <a:avLst/>
+                    </a:prstGeom>
+                    <a:noFill/>
+                    <a:ln>
+                      <a:noFill/>
+                    </a:ln>
+                  </pic:spPr>
+                </pic:pic>
+              </a:graphicData>
+            </a:graphic>
+          </wp:inline>
+        </w:drawing>
+      </w:r>
+      <w:r>
+        <w:t xml:space="preserve"> </w:t>
       </w:r>
     </w:p>
     <w:p>
@@ -684,6 +787,29 @@
       <w:contextualSpacing/>
     </w:pPr>
   </w:style>
+  <w:style w:type="character" w:styleId="Lienhypertexte">
+    <w:name w:val="Hyperlink"/>
+    <w:basedOn w:val="Policepardfaut"/>
+    <w:uiPriority w:val="99"/>
+    <w:unhideWhenUsed/>
+    <w:rsid w:val="00AE2DEF"/>
+    <w:rPr>
+      <w:color w:val="0563C1" w:themeColor="hyperlink"/>
+      <w:u w:val="single"/>
+    </w:rPr>
+  </w:style>
+  <w:style w:type="character" w:styleId="Mentionnonrsolue">
+    <w:name w:val="Unresolved Mention"/>
+    <w:basedOn w:val="Policepardfaut"/>
+    <w:uiPriority w:val="99"/>
+    <w:semiHidden/>
+    <w:unhideWhenUsed/>
+    <w:rsid w:val="00AE2DEF"/>
+    <w:rPr>
+      <w:color w:val="808080"/>
+      <w:shd w:val="clear" w:color="auto" w:fill="E6E6E6"/>
+    </w:rPr>
+  </w:style>
 </w:styles>
 </file>
 

</xml_diff>